<commit_message>
Updated platformer mechanics research
Extra research from different games added to the file
</commit_message>
<xml_diff>
--- a/Platformer Mechanics/Different Platformer mechanics.docx
+++ b/Platformer Mechanics/Different Platformer mechanics.docx
@@ -121,9 +121,54 @@
       </w:r>
     </w:p>
     <w:p>
+      <w:r>
+        <w:t xml:space="preserve">Elephant Quest: </w:t>
+      </w:r>
+      <w:hyperlink r:id="rId8" w:history="1">
+        <w:r>
+          <w:rPr>
+            <w:rStyle w:val="Hyperlink"/>
+          </w:rPr>
+          <w:t>https://www.kongregate.com/games/ArmorGames/elephant-quest</w:t>
+        </w:r>
+      </w:hyperlink>
+    </w:p>
+    <w:p>
+      <w:proofErr w:type="spellStart"/>
+      <w:r>
+        <w:t>Platformation</w:t>
+      </w:r>
+      <w:proofErr w:type="spellEnd"/>
+      <w:r>
+        <w:t xml:space="preserve">: </w:t>
+      </w:r>
+      <w:hyperlink r:id="rId9" w:history="1">
+        <w:r>
+          <w:rPr>
+            <w:rStyle w:val="Hyperlink"/>
+          </w:rPr>
+          <w:t>https://www.kongregate.com/games/4HorsemenStudios/platformation</w:t>
+        </w:r>
+      </w:hyperlink>
+    </w:p>
+    <w:p>
+      <w:r>
+        <w:t xml:space="preserve">Bridge Constructor: </w:t>
+      </w:r>
+      <w:hyperlink r:id="rId10" w:history="1">
+        <w:r>
+          <w:rPr>
+            <w:rStyle w:val="Hyperlink"/>
+          </w:rPr>
+          <w:t>https://www.youtube.com/watch?v=J1V9cUeUj-w</w:t>
+        </w:r>
+      </w:hyperlink>
+    </w:p>
+    <w:p>
       <w:bookmarkStart w:id="0" w:name="_GoBack"/>
       <w:bookmarkEnd w:id="0"/>
     </w:p>
+    <w:p/>
     <w:sectPr>
       <w:pgSz w:w="11906" w:h="16838"/>
       <w:pgMar w:top="1440" w:right="1440" w:bottom="1440" w:left="1440" w:header="708" w:footer="708" w:gutter="0"/>

</xml_diff>